<commit_message>
rapport finis avec  remus
</commit_message>
<xml_diff>
--- a/Resume/garde.docx
+++ b/Resume/garde.docx
@@ -1694,7 +1694,7 @@
       <w:pPr>
         <w:jc w:val="both"/>
         <w:rPr>
-          <w:rFonts w:ascii="Corbel" w:hAnsi="Corbel" w:cs="Arial"/>
+          <w:rFonts w:ascii="Corbel" w:hAnsi="Corbel" w:cs="Calibri Light"/>
           <w:i/>
           <w:sz w:val="48"/>
           <w:szCs w:val="48"/>
@@ -1748,6 +1748,46 @@
     </w:p>
     <w:p>
       <w:pPr>
+        <w:jc w:val="both"/>
+        <w:rPr>
+          <w:rFonts w:ascii="Corbel" w:hAnsi="Corbel" w:cs="Arial"/>
+          <w:i/>
+          <w:sz w:val="36"/>
+          <w:szCs w:val="36"/>
+        </w:rPr>
+      </w:pPr>
+      <w:r>
+        <w:rPr>
+          <w:rFonts w:ascii="Corbel" w:hAnsi="Corbel" w:cs="Calibri Light"/>
+          <w:i/>
+          <w:sz w:val="36"/>
+          <w:szCs w:val="36"/>
+        </w:rPr>
+        <w:t>« Résumé d’</w:t>
+      </w:r>
+      <w:r>
+        <w:rPr>
+          <w:rFonts w:ascii="Corbel" w:hAnsi="Corbel" w:cs="Calibri Light"/>
+          <w:i/>
+          <w:sz w:val="36"/>
+          <w:szCs w:val="36"/>
+        </w:rPr>
+        <w:t>activi</w:t>
+      </w:r>
+      <w:r>
+        <w:rPr>
+          <w:rFonts w:ascii="Corbel" w:hAnsi="Corbel" w:cs="Calibri Light"/>
+          <w:i/>
+          <w:sz w:val="36"/>
+          <w:szCs w:val="36"/>
+        </w:rPr>
+        <w:t>té »</w:t>
+      </w:r>
+      <w:bookmarkStart w:id="0" w:name="_GoBack"/>
+      <w:bookmarkEnd w:id="0"/>
+    </w:p>
+    <w:p>
+      <w:pPr>
         <w:rPr>
           <w:rFonts w:ascii="Arial" w:hAnsi="Arial" w:cs="Arial"/>
         </w:rPr>
@@ -1762,13 +1802,13 @@
           <wp:anchor distT="0" distB="0" distL="114300" distR="114300" simplePos="0" relativeHeight="251662848" behindDoc="0" locked="0" layoutInCell="1" allowOverlap="1" wp14:anchorId="0334A006" wp14:editId="14EBBA1C">
             <wp:simplePos x="0" y="0"/>
             <wp:positionH relativeFrom="column">
-              <wp:posOffset>258445</wp:posOffset>
+              <wp:posOffset>281305</wp:posOffset>
             </wp:positionH>
             <wp:positionV relativeFrom="paragraph">
-              <wp:posOffset>184785</wp:posOffset>
+              <wp:posOffset>10795</wp:posOffset>
             </wp:positionV>
-            <wp:extent cx="3505200" cy="4564380"/>
-            <wp:effectExtent l="0" t="0" r="0" b="7620"/>
+            <wp:extent cx="3505200" cy="4549140"/>
+            <wp:effectExtent l="0" t="0" r="0" b="3810"/>
             <wp:wrapNone/>
             <wp:docPr id="1" name="Image 1"/>
             <wp:cNvGraphicFramePr>
@@ -1796,7 +1836,7 @@
                   <pic:spPr>
                     <a:xfrm>
                       <a:off x="0" y="0"/>
-                      <a:ext cx="3505200" cy="4564380"/>
+                      <a:ext cx="3505200" cy="4549140"/>
                     </a:xfrm>
                     <a:prstGeom prst="rect">
                       <a:avLst/>
@@ -1915,23 +1955,6 @@
           <w:rFonts w:ascii="Arial" w:hAnsi="Arial" w:cs="Arial"/>
         </w:rPr>
       </w:pPr>
-    </w:p>
-    <w:p>
-      <w:pPr>
-        <w:rPr>
-          <w:rFonts w:ascii="Arial" w:hAnsi="Arial" w:cs="Arial"/>
-        </w:rPr>
-      </w:pPr>
-      <w:bookmarkStart w:id="0" w:name="_GoBack"/>
-      <w:bookmarkEnd w:id="0"/>
-    </w:p>
-    <w:p>
-      <w:pPr>
-        <w:rPr>
-          <w:rFonts w:ascii="Arial" w:hAnsi="Arial" w:cs="Arial"/>
-          <w:sz w:val="28"/>
-        </w:rPr>
-      </w:pPr>
       <w:r>
         <w:rPr>
           <w:rFonts w:ascii="Arial" w:hAnsi="Arial" w:cs="Arial"/>
@@ -1940,13 +1963,13 @@
           <w:lang w:eastAsia="fr-FR"/>
         </w:rPr>
         <w:drawing>
-          <wp:anchor distT="0" distB="0" distL="114300" distR="114300" simplePos="0" relativeHeight="251702272" behindDoc="0" locked="0" layoutInCell="1" allowOverlap="1" wp14:anchorId="5A7D8960" wp14:editId="1D0C0670">
+          <wp:anchor distT="0" distB="0" distL="114300" distR="114300" simplePos="0" relativeHeight="251661312" behindDoc="0" locked="0" layoutInCell="1" allowOverlap="1" wp14:anchorId="2D3541C8" wp14:editId="6F29617B">
             <wp:simplePos x="0" y="0"/>
             <wp:positionH relativeFrom="column">
-              <wp:posOffset>-281230</wp:posOffset>
+              <wp:posOffset>1270</wp:posOffset>
             </wp:positionH>
             <wp:positionV relativeFrom="paragraph">
-              <wp:posOffset>244251</wp:posOffset>
+              <wp:posOffset>204475</wp:posOffset>
             </wp:positionV>
             <wp:extent cx="6024282" cy="751205"/>
             <wp:effectExtent l="0" t="0" r="0" b="0"/>
@@ -1977,7 +2000,7 @@
                   <pic:spPr>
                     <a:xfrm>
                       <a:off x="0" y="0"/>
-                      <a:ext cx="6046968" cy="754034"/>
+                      <a:ext cx="6024282" cy="751205"/>
                     </a:xfrm>
                     <a:prstGeom prst="rect">
                       <a:avLst/>
@@ -1995,6 +2018,21 @@
           </wp:anchor>
         </w:drawing>
       </w:r>
+    </w:p>
+    <w:p>
+      <w:pPr>
+        <w:rPr>
+          <w:rFonts w:ascii="Arial" w:hAnsi="Arial" w:cs="Arial"/>
+        </w:rPr>
+      </w:pPr>
+    </w:p>
+    <w:p>
+      <w:pPr>
+        <w:rPr>
+          <w:rFonts w:ascii="Arial" w:hAnsi="Arial" w:cs="Arial"/>
+          <w:sz w:val="28"/>
+        </w:rPr>
+      </w:pPr>
     </w:p>
     <w:sectPr>
       <w:pgSz w:w="11906" w:h="16838"/>
@@ -2778,7 +2816,7 @@
 </file>
 
 <file path=customXml/itemProps1.xml><?xml version="1.0" encoding="utf-8"?>
-<ds:datastoreItem xmlns:ds="http://schemas.openxmlformats.org/officeDocument/2006/customXml" ds:itemID="{8CF333AA-30E5-4234-8EBE-5B65FF0AC153}">
+<ds:datastoreItem xmlns:ds="http://schemas.openxmlformats.org/officeDocument/2006/customXml" ds:itemID="{CE6CCF32-A649-4364-8ED7-A557C72C7DB7}">
   <ds:schemaRefs>
     <ds:schemaRef ds:uri="http://schemas.openxmlformats.org/officeDocument/2006/bibliography"/>
   </ds:schemaRefs>

</xml_diff>